<commit_message>
agregar git clone del proyecto en el documento
</commit_message>
<xml_diff>
--- a/Indicaciones para correr y probar el proyecto_david_motta.docx
+++ b/Indicaciones para correr y probar el proyecto_david_motta.docx
@@ -2,6 +2,11 @@
 <file path=word/document.xml><?xml version="1.0" encoding="utf-8"?>
 <w:document xmlns:wpc="http://schemas.microsoft.com/office/word/2010/wordprocessingCanvas" xmlns:cx="http://schemas.microsoft.com/office/drawing/2014/chartex" xmlns:cx1="http://schemas.microsoft.com/office/drawing/2015/9/8/chartex" xmlns:cx2="http://schemas.microsoft.com/office/drawing/2015/10/21/chartex" xmlns:cx3="http://schemas.microsoft.com/office/drawing/2016/5/9/chartex" xmlns:cx4="http://schemas.microsoft.com/office/drawing/2016/5/10/chartex" xmlns:cx5="http://schemas.microsoft.com/office/drawing/2016/5/11/chartex" xmlns:cx6="http://schemas.microsoft.com/office/drawing/2016/5/12/chartex" xmlns:cx7="http://schemas.microsoft.com/office/drawing/2016/5/13/chartex" xmlns:cx8="http://schemas.microsoft.com/office/drawing/2016/5/14/chartex" xmlns:mc="http://schemas.openxmlformats.org/markup-compatibility/2006" xmlns:aink="http://schemas.microsoft.com/office/drawing/2016/ink" xmlns:am3d="http://schemas.microsoft.com/office/drawing/2017/model3d" xmlns:o="urn:schemas-microsoft-com:office:office" xmlns:oel="http://schemas.microsoft.com/office/2019/extlst" xmlns:r="http://schemas.openxmlformats.org/officeDocument/2006/relationships" xmlns:m="http://schemas.openxmlformats.org/officeDocument/2006/math" xmlns:v="urn:schemas-microsoft-com:vml" xmlns:wp14="http://schemas.microsoft.com/office/word/2010/wordprocessingDrawing" xmlns:wp="http://schemas.openxmlformats.org/drawingml/2006/wordprocessingDrawing" xmlns:w10="urn:schemas-microsoft-com:office:word" xmlns:w="http://schemas.openxmlformats.org/wordprocessingml/2006/main" xmlns:w14="http://schemas.microsoft.com/office/word/2010/wordml" xmlns:w15="http://schemas.microsoft.com/office/word/2012/wordml" xmlns:w16cex="http://schemas.microsoft.com/office/word/2018/wordml/cex" xmlns:w16cid="http://schemas.microsoft.com/office/word/2016/wordml/cid" xmlns:w16="http://schemas.microsoft.com/office/word/2018/wordml" xmlns:w16sdtdh="http://schemas.microsoft.com/office/word/2020/wordml/sdtdatahash" xmlns:w16se="http://schemas.microsoft.com/office/word/2015/wordml/symex" xmlns:wpg="http://schemas.microsoft.com/office/word/2010/wordprocessingGroup" xmlns:wpi="http://schemas.microsoft.com/office/word/2010/wordprocessingInk" xmlns:wne="http://schemas.microsoft.com/office/word/2006/wordml" xmlns:wps="http://schemas.microsoft.com/office/word/2010/wordprocessingShape" mc:Ignorable="w14 w15 w16se w16cid w16 w16cex w16sdtdh wp14">
   <w:body>
+    <w:p>
+      <w:r>
+        <w:t>Prueba técnica David Motta 2023-03-29 11:30 AM</w:t>
+      </w:r>
+    </w:p>
     <w:p>
       <w:r>
         <w:t>Indicaciones para correr y probar el proyecto.</w:t>
@@ -16,56 +21,47 @@
         </w:numPr>
       </w:pPr>
       <w:r>
-        <w:t xml:space="preserve">Creación de la tabla </w:t>
-      </w:r>
-      <w:proofErr w:type="spellStart"/>
-      <w:r>
-        <w:t>user</w:t>
-      </w:r>
-      <w:proofErr w:type="spellEnd"/>
-      <w:r>
-        <w:t>:</w:t>
+        <w:t>Acceso al repositorio en github:</w:t>
+      </w:r>
+    </w:p>
+    <w:p>
+      <w:r>
+        <w:t xml:space="preserve">git clone </w:t>
+      </w:r>
+      <w:r>
+        <w:t>https://github.com/davidmotta21/authuseradmin.git</w:t>
+      </w:r>
+    </w:p>
+    <w:p>
+      <w:pPr>
+        <w:pStyle w:val="Prrafodelista"/>
+        <w:numPr>
+          <w:ilvl w:val="0"/>
+          <w:numId w:val="1"/>
+        </w:numPr>
+      </w:pPr>
+      <w:r>
+        <w:t>Creación de la tabla user:</w:t>
       </w:r>
     </w:p>
     <w:p/>
     <w:p>
       <w:r>
-        <w:t xml:space="preserve">#Mysql </w:t>
-      </w:r>
-      <w:proofErr w:type="spellStart"/>
-      <w:r>
-        <w:t>mariadb</w:t>
-      </w:r>
-      <w:proofErr w:type="spellEnd"/>
-      <w:r>
-        <w:t xml:space="preserve"> 15</w:t>
-      </w:r>
-    </w:p>
-    <w:p>
-      <w:r>
-        <w:t>CREATE TABLE `</w:t>
-      </w:r>
-      <w:proofErr w:type="spellStart"/>
-      <w:r>
-        <w:t>user</w:t>
-      </w:r>
-      <w:proofErr w:type="spellEnd"/>
-      <w:r>
-        <w:t>` (</w:t>
+        <w:t>#Mysql mariadb 15</w:t>
+      </w:r>
+    </w:p>
+    <w:p>
+      <w:r>
+        <w:t>CREATE TABLE `user` (</w:t>
       </w:r>
     </w:p>
     <w:p>
       <w:r>
         <w:t xml:space="preserve">  `id` </w:t>
       </w:r>
-      <w:proofErr w:type="spellStart"/>
       <w:proofErr w:type="gramStart"/>
       <w:r>
-        <w:t>int</w:t>
-      </w:r>
-      <w:proofErr w:type="spellEnd"/>
-      <w:r>
-        <w:t>(</w:t>
+        <w:t>int(</w:t>
       </w:r>
       <w:proofErr w:type="gramEnd"/>
       <w:r>
@@ -74,24 +70,11 @@
     </w:p>
     <w:p>
       <w:r>
-        <w:t xml:space="preserve">  `</w:t>
-      </w:r>
-      <w:proofErr w:type="spellStart"/>
-      <w:r>
-        <w:t>username</w:t>
-      </w:r>
-      <w:proofErr w:type="spellEnd"/>
-      <w:r>
-        <w:t xml:space="preserve">` </w:t>
-      </w:r>
-      <w:proofErr w:type="spellStart"/>
+        <w:t xml:space="preserve">  `username` </w:t>
+      </w:r>
       <w:proofErr w:type="gramStart"/>
       <w:r>
-        <w:t>varchar</w:t>
-      </w:r>
-      <w:proofErr w:type="spellEnd"/>
-      <w:r>
-        <w:t>(</w:t>
+        <w:t>varchar(</w:t>
       </w:r>
       <w:proofErr w:type="gramEnd"/>
       <w:r>
@@ -100,45 +83,16 @@
     </w:p>
     <w:p>
       <w:r>
-        <w:t xml:space="preserve">  `</w:t>
-      </w:r>
-      <w:proofErr w:type="spellStart"/>
-      <w:r>
-        <w:t>first_name</w:t>
-      </w:r>
-      <w:proofErr w:type="spellEnd"/>
-      <w:r>
-        <w:t xml:space="preserve">` </w:t>
-      </w:r>
-      <w:proofErr w:type="spellStart"/>
-      <w:r>
-        <w:t>varchar</w:t>
-      </w:r>
-      <w:proofErr w:type="spellEnd"/>
-      <w:r>
-        <w:t xml:space="preserve"> (100) NOT NULL, </w:t>
-      </w:r>
-    </w:p>
-    <w:p>
-      <w:r>
-        <w:t xml:space="preserve">  `</w:t>
-      </w:r>
-      <w:proofErr w:type="spellStart"/>
-      <w:r>
-        <w:t>last_name</w:t>
-      </w:r>
-      <w:proofErr w:type="spellEnd"/>
-      <w:r>
-        <w:t xml:space="preserve">` </w:t>
-      </w:r>
-      <w:proofErr w:type="spellStart"/>
+        <w:t xml:space="preserve">  `first_name` varchar (100) NOT NULL, </w:t>
+      </w:r>
+    </w:p>
+    <w:p>
+      <w:r>
+        <w:t xml:space="preserve">  `last_name` </w:t>
+      </w:r>
       <w:proofErr w:type="gramStart"/>
       <w:r>
-        <w:t>varchar</w:t>
-      </w:r>
-      <w:proofErr w:type="spellEnd"/>
-      <w:r>
-        <w:t>(</w:t>
+        <w:t>varchar(</w:t>
       </w:r>
       <w:proofErr w:type="gramEnd"/>
       <w:r>
@@ -147,37 +101,16 @@
     </w:p>
     <w:p>
       <w:r>
-        <w:t xml:space="preserve">  `</w:t>
-      </w:r>
-      <w:proofErr w:type="spellStart"/>
-      <w:r>
-        <w:t>date_birth</w:t>
-      </w:r>
-      <w:proofErr w:type="spellEnd"/>
-      <w:r>
-        <w:t xml:space="preserve">` date NOT NULL, </w:t>
-      </w:r>
-    </w:p>
-    <w:p>
-      <w:r>
-        <w:t xml:space="preserve">  `</w:t>
-      </w:r>
-      <w:proofErr w:type="spellStart"/>
-      <w:r>
-        <w:t>address</w:t>
-      </w:r>
-      <w:proofErr w:type="spellEnd"/>
-      <w:r>
-        <w:t xml:space="preserve">` </w:t>
-      </w:r>
-      <w:proofErr w:type="spellStart"/>
+        <w:t xml:space="preserve">  `date_birth` date NOT NULL, </w:t>
+      </w:r>
+    </w:p>
+    <w:p>
+      <w:r>
+        <w:t xml:space="preserve">  `address` </w:t>
+      </w:r>
       <w:proofErr w:type="gramStart"/>
       <w:r>
-        <w:t>varchar</w:t>
-      </w:r>
-      <w:proofErr w:type="spellEnd"/>
-      <w:r>
-        <w:t>(</w:t>
+        <w:t>varchar(</w:t>
       </w:r>
       <w:proofErr w:type="gramEnd"/>
       <w:r>
@@ -188,14 +121,9 @@
       <w:r>
         <w:t xml:space="preserve">  `token` </w:t>
       </w:r>
-      <w:proofErr w:type="spellStart"/>
       <w:proofErr w:type="gramStart"/>
       <w:r>
-        <w:t>varchar</w:t>
-      </w:r>
-      <w:proofErr w:type="spellEnd"/>
-      <w:r>
-        <w:t>(</w:t>
+        <w:t>varchar(</w:t>
       </w:r>
       <w:proofErr w:type="gramEnd"/>
       <w:r>
@@ -204,24 +132,11 @@
     </w:p>
     <w:p>
       <w:r>
-        <w:t xml:space="preserve">  `</w:t>
-      </w:r>
-      <w:proofErr w:type="spellStart"/>
-      <w:r>
-        <w:t>password</w:t>
-      </w:r>
-      <w:proofErr w:type="spellEnd"/>
-      <w:r>
-        <w:t xml:space="preserve">` </w:t>
-      </w:r>
-      <w:proofErr w:type="spellStart"/>
+        <w:t xml:space="preserve">  `password` </w:t>
+      </w:r>
       <w:proofErr w:type="gramStart"/>
       <w:r>
-        <w:t>varchar</w:t>
-      </w:r>
-      <w:proofErr w:type="spellEnd"/>
-      <w:r>
-        <w:t>(</w:t>
+        <w:t>varchar(</w:t>
       </w:r>
       <w:proofErr w:type="gramEnd"/>
       <w:r>
@@ -230,24 +145,11 @@
     </w:p>
     <w:p>
       <w:r>
-        <w:t xml:space="preserve">  `</w:t>
-      </w:r>
-      <w:proofErr w:type="spellStart"/>
-      <w:r>
-        <w:t>mobile_phone</w:t>
-      </w:r>
-      <w:proofErr w:type="spellEnd"/>
-      <w:r>
-        <w:t xml:space="preserve">` </w:t>
-      </w:r>
-      <w:proofErr w:type="spellStart"/>
+        <w:t xml:space="preserve">  `mobile_phone` </w:t>
+      </w:r>
       <w:proofErr w:type="gramStart"/>
       <w:r>
-        <w:t>varchar</w:t>
-      </w:r>
-      <w:proofErr w:type="spellEnd"/>
-      <w:r>
-        <w:t>(</w:t>
+        <w:t>varchar(</w:t>
       </w:r>
       <w:proofErr w:type="gramEnd"/>
       <w:r>
@@ -258,14 +160,9 @@
       <w:r>
         <w:t xml:space="preserve">  `email` </w:t>
       </w:r>
-      <w:proofErr w:type="spellStart"/>
       <w:proofErr w:type="gramStart"/>
       <w:r>
-        <w:t>varchar</w:t>
-      </w:r>
-      <w:proofErr w:type="spellEnd"/>
-      <w:r>
-        <w:t>(</w:t>
+        <w:t>varchar(</w:t>
       </w:r>
       <w:proofErr w:type="gramEnd"/>
       <w:r>
@@ -292,15 +189,7 @@
     </w:p>
     <w:p>
       <w:r>
-        <w:t xml:space="preserve">  UNIQUE KEY `UKr43af9ap4edm43mmtq01oddj6` (`</w:t>
-      </w:r>
-      <w:proofErr w:type="spellStart"/>
-      <w:r>
-        <w:t>username</w:t>
-      </w:r>
-      <w:proofErr w:type="spellEnd"/>
-      <w:r>
-        <w:t>`),</w:t>
+        <w:t xml:space="preserve">  UNIQUE KEY `UKr43af9ap4edm43mmtq01oddj6` (`username`),</w:t>
       </w:r>
     </w:p>
     <w:p>
@@ -310,15 +199,7 @@
     </w:p>
     <w:p>
       <w:r>
-        <w:t>) ENGINE=</w:t>
-      </w:r>
-      <w:proofErr w:type="spellStart"/>
-      <w:r>
-        <w:t>InnoDB</w:t>
-      </w:r>
-      <w:proofErr w:type="spellEnd"/>
-      <w:r>
-        <w:t xml:space="preserve"> AUTO_INCREMENT=1 DEFAULT CHARSET=latin1;</w:t>
+        <w:t>) ENGINE=InnoDB AUTO_INCREMENT=1 DEFAULT CHARSET=latin1;</w:t>
       </w:r>
     </w:p>
     <w:p/>
@@ -329,95 +210,7 @@
     </w:p>
     <w:p>
       <w:r>
-        <w:t>INSERT INTO `</w:t>
-      </w:r>
-      <w:proofErr w:type="spellStart"/>
-      <w:r>
-        <w:t>user</w:t>
-      </w:r>
-      <w:proofErr w:type="spellEnd"/>
-      <w:r>
-        <w:t>` (`</w:t>
-      </w:r>
-      <w:proofErr w:type="spellStart"/>
-      <w:r>
-        <w:t>username</w:t>
-      </w:r>
-      <w:proofErr w:type="spellEnd"/>
-      <w:r>
-        <w:t>`, `</w:t>
-      </w:r>
-      <w:proofErr w:type="spellStart"/>
-      <w:r>
-        <w:t>first_name</w:t>
-      </w:r>
-      <w:proofErr w:type="spellEnd"/>
-      <w:r>
-        <w:t>`, `</w:t>
-      </w:r>
-      <w:proofErr w:type="spellStart"/>
-      <w:r>
-        <w:t>last_name</w:t>
-      </w:r>
-      <w:proofErr w:type="spellEnd"/>
-      <w:r>
-        <w:t>`, `</w:t>
-      </w:r>
-      <w:proofErr w:type="spellStart"/>
-      <w:r>
-        <w:t>date_birth</w:t>
-      </w:r>
-      <w:proofErr w:type="spellEnd"/>
-      <w:r>
-        <w:t>`, `</w:t>
-      </w:r>
-      <w:proofErr w:type="spellStart"/>
-      <w:r>
-        <w:t>address</w:t>
-      </w:r>
-      <w:proofErr w:type="spellEnd"/>
-      <w:r>
-        <w:t>`, `</w:t>
-      </w:r>
-      <w:proofErr w:type="spellStart"/>
-      <w:r>
-        <w:t>password</w:t>
-      </w:r>
-      <w:proofErr w:type="spellEnd"/>
-      <w:r>
-        <w:t>`, `</w:t>
-      </w:r>
-      <w:proofErr w:type="spellStart"/>
-      <w:r>
-        <w:t>mobile_phone</w:t>
-      </w:r>
-      <w:proofErr w:type="spellEnd"/>
-      <w:r>
-        <w:t>`, `email`, `active`) VALUES ('dmotta', '</w:t>
-      </w:r>
-      <w:proofErr w:type="spellStart"/>
-      <w:r>
-        <w:t>david</w:t>
-      </w:r>
-      <w:proofErr w:type="spellEnd"/>
-      <w:r>
-        <w:t>', '</w:t>
-      </w:r>
-      <w:proofErr w:type="spellStart"/>
-      <w:r>
-        <w:t>motta</w:t>
-      </w:r>
-      <w:proofErr w:type="spellEnd"/>
-      <w:r>
-        <w:t>', '1986-12-20', 'kra 72 # 53a-18', '$2a$12$gpyL2lFluonoPiQgQb6/Luwdz7GJ5Qs1vFq9ZOTot/z/</w:t>
-      </w:r>
-      <w:proofErr w:type="spellStart"/>
-      <w:r>
-        <w:t>sCElmHsxu</w:t>
-      </w:r>
-      <w:proofErr w:type="spellEnd"/>
-      <w:r>
-        <w:t>', '3103278750', 'david.motta21@gmail.com', b'1');</w:t>
+        <w:t>INSERT INTO `user` (`username`, `first_name`, `last_name`, `date_birth`, `address`, `password`, `mobile_phone`, `email`, `active`) VALUES ('dmotta', 'david', 'motta', '1986-12-20', 'kra 72 # 53a-18', '$2a$12$gpyL2lFluonoPiQgQb6/Luwdz7GJ5Qs1vFq9ZOTot/z/sCElmHsxu', '3103278750', 'david.motta21@gmail.com', b'1');</w:t>
       </w:r>
     </w:p>
     <w:p>
@@ -637,15 +430,7 @@
         </w:numPr>
       </w:pPr>
       <w:r>
-        <w:t xml:space="preserve">De acá en adelante se necesita enviar el </w:t>
-      </w:r>
-      <w:proofErr w:type="spellStart"/>
-      <w:r>
-        <w:t>Bearer</w:t>
-      </w:r>
-      <w:proofErr w:type="spellEnd"/>
-      <w:r>
-        <w:t xml:space="preserve"> Token generado en la autenticación</w:t>
+        <w:t>De acá en adelante se necesita enviar el Bearer Token generado en la autenticación</w:t>
       </w:r>
     </w:p>
     <w:p>
@@ -937,7 +722,7 @@
   <w:abstractNum w:abstractNumId="0" w15:restartNumberingAfterBreak="0">
     <w:nsid w:val="30C10FE3"/>
     <w:multiLevelType w:val="hybridMultilevel"/>
-    <w:tmpl w:val="2E06EF14"/>
+    <w:tmpl w:val="08BEB524"/>
     <w:lvl w:ilvl="0" w:tplc="240A000F">
       <w:start w:val="1"/>
       <w:numFmt w:val="decimal"/>

</xml_diff>